<commit_message>
Add AWS Day 3 Notes - second half
</commit_message>
<xml_diff>
--- a/Day 3/Developing On AWS - Day 3.docx
+++ b/Day 3/Developing On AWS - Day 3.docx
@@ -195,13 +195,7 @@
         </w:numPr>
       </w:pPr>
       <w:r>
-        <w:t xml:space="preserve">We will </w:t>
-      </w:r>
-      <w:r>
-        <w:t xml:space="preserve">also </w:t>
-      </w:r>
-      <w:r>
-        <w:t>learn the concepts of ‘steps functions’ in AWS.</w:t>
+        <w:t>We will also learn the concepts of ‘steps functions’ in AWS.</w:t>
       </w:r>
     </w:p>
     <w:p>
@@ -230,24 +224,12 @@
       <w:r>
         <w:t xml:space="preserve">AWS ‘Step functions’ documentation: </w:t>
       </w:r>
-      <w:hyperlink r:id="rId5" w:history="1">
+      <w:hyperlink r:id="rId5" w:anchor=":~:text=AWS%20Step%20Functions%20is%20a,machine%20learning%20(ML)%20pipelines" w:history="1">
         <w:r>
           <w:rPr>
             <w:rStyle w:val="Hyperlink"/>
           </w:rPr>
-          <w:t>https://aws.amazon.com/step-functions/#:~:text=AWS%20Step%20Functi</w:t>
-        </w:r>
-        <w:r>
-          <w:rPr>
-            <w:rStyle w:val="Hyperlink"/>
-          </w:rPr>
-          <w:t>o</w:t>
-        </w:r>
-        <w:r>
-          <w:rPr>
-            <w:rStyle w:val="Hyperlink"/>
-          </w:rPr>
-          <w:t>ns%20is%20a,machine%20learning%20(ML)%20pipelines</w:t>
+          <w:t>https://aws.amazon.com/step-functions/#:~:text=AWS%20Step%20Functions%20is%20a,machine%20learning%20(ML)%20pipelines</w:t>
         </w:r>
       </w:hyperlink>
       <w:r>
@@ -462,7 +444,15 @@
         <w:t xml:space="preserve"> Think of it more of granting temporary, limited-privilege AWS credentials</w:t>
       </w:r>
       <w:r>
-        <w:t xml:space="preserve"> through the aid of external SSO providers -e.g Facebook, and if they verify OK, then we issue the necessary credentials to access our resources</w:t>
+        <w:t xml:space="preserve"> through the aid of external SSO providers -</w:t>
+      </w:r>
+      <w:proofErr w:type="spellStart"/>
+      <w:r>
+        <w:t>e.g</w:t>
+      </w:r>
+      <w:proofErr w:type="spellEnd"/>
+      <w:r>
+        <w:t xml:space="preserve"> Facebook, and if they verify OK, then we issue the necessary credentials to access our resources</w:t>
       </w:r>
       <w:r>
         <w:t>)</w:t>
@@ -945,82 +935,117 @@
       <w:r>
         <w:t>AWS SAM has a .</w:t>
       </w:r>
+      <w:proofErr w:type="spellStart"/>
       <w:r>
         <w:rPr>
           <w:b/>
           <w:bCs/>
         </w:rPr>
-        <w:t>yaml template file</w:t>
-      </w:r>
-      <w:r>
-        <w:t xml:space="preserve"> which is a CloudFormation template containing information about the application.</w:t>
-      </w:r>
-      <w:r>
-        <w:t xml:space="preserve"> </w:t>
-      </w:r>
-      <w:r>
-        <w:t>This is actually v</w:t>
-      </w:r>
-      <w:r>
-        <w:t>ery similar to the ecs.yaml (that config file at work) – which is essentially is a CloudFormation template that helps to build &amp; deploy your apps.</w:t>
-      </w:r>
-      <w:r>
-        <w:t xml:space="preserve"> Or for clearer reference, that template file for deployment </w:t>
-      </w:r>
-      <w:r>
-        <w:t xml:space="preserve">in SAM </w:t>
-      </w:r>
-      <w:r>
-        <w:t xml:space="preserve">is </w:t>
-      </w:r>
-      <w:r>
-        <w:t>similar to</w:t>
-      </w:r>
-      <w:r>
-        <w:t xml:space="preserve"> the ‘serverless.yml’ file I have in my personal twitter coding quotes project.</w:t>
-      </w:r>
-    </w:p>
-    <w:p>
-      <w:pPr>
-        <w:pStyle w:val="ListParagraph"/>
-        <w:numPr>
-          <w:ilvl w:val="2"/>
-          <w:numId w:val="4"/>
-        </w:numPr>
-      </w:pPr>
-      <w:r>
-        <w:t>After m</w:t>
-      </w:r>
-      <w:r>
-        <w:t>ak</w:t>
-      </w:r>
-      <w:r>
-        <w:t>ing</w:t>
-      </w:r>
-      <w:r>
-        <w:t xml:space="preserve"> sure </w:t>
-      </w:r>
-      <w:r>
-        <w:t xml:space="preserve">you </w:t>
-      </w:r>
-      <w:r>
-        <w:t>have the template file</w:t>
-      </w:r>
-      <w:r>
-        <w:t>, we can then</w:t>
-      </w:r>
-      <w:r>
-        <w:t xml:space="preserve"> </w:t>
-      </w:r>
-      <w:r>
-        <w:t xml:space="preserve">install &amp; use the </w:t>
-      </w:r>
+        <w:t>yaml</w:t>
+      </w:r>
+      <w:proofErr w:type="spellEnd"/>
       <w:r>
         <w:rPr>
           <w:b/>
           <w:bCs/>
         </w:rPr>
-        <w:t>aws sam cli</w:t>
+        <w:t xml:space="preserve"> template file</w:t>
+      </w:r>
+      <w:r>
+        <w:t xml:space="preserve"> which is a CloudFormation template containing information about the application.</w:t>
+      </w:r>
+      <w:r>
+        <w:t xml:space="preserve"> </w:t>
+      </w:r>
+      <w:r>
+        <w:t>This is actually v</w:t>
+      </w:r>
+      <w:r>
+        <w:t xml:space="preserve">ery similar to the </w:t>
+      </w:r>
+      <w:proofErr w:type="spellStart"/>
+      <w:r>
+        <w:t>ecs.yaml</w:t>
+      </w:r>
+      <w:proofErr w:type="spellEnd"/>
+      <w:r>
+        <w:t xml:space="preserve"> (that config file at work) – which is essentially is a CloudFormation template that helps to build &amp; deploy your apps.</w:t>
+      </w:r>
+      <w:r>
+        <w:t xml:space="preserve"> Or for clearer reference, that template file for deployment </w:t>
+      </w:r>
+      <w:r>
+        <w:t xml:space="preserve">in SAM </w:t>
+      </w:r>
+      <w:r>
+        <w:t xml:space="preserve">is </w:t>
+      </w:r>
+      <w:r>
+        <w:t>similar to</w:t>
+      </w:r>
+      <w:r>
+        <w:t xml:space="preserve"> the ‘</w:t>
+      </w:r>
+      <w:proofErr w:type="spellStart"/>
+      <w:r>
+        <w:t>serverless.yml</w:t>
+      </w:r>
+      <w:proofErr w:type="spellEnd"/>
+      <w:r>
+        <w:t>’ file I have in my personal twitter coding quotes project.</w:t>
+      </w:r>
+    </w:p>
+    <w:p>
+      <w:pPr>
+        <w:pStyle w:val="ListParagraph"/>
+        <w:numPr>
+          <w:ilvl w:val="2"/>
+          <w:numId w:val="4"/>
+        </w:numPr>
+      </w:pPr>
+      <w:r>
+        <w:t>After making sure you have the template file</w:t>
+      </w:r>
+      <w:r>
+        <w:t>, we can then</w:t>
+      </w:r>
+      <w:r>
+        <w:t xml:space="preserve"> </w:t>
+      </w:r>
+      <w:r>
+        <w:t xml:space="preserve">install &amp; use the </w:t>
+      </w:r>
+      <w:proofErr w:type="spellStart"/>
+      <w:r>
+        <w:rPr>
+          <w:b/>
+          <w:bCs/>
+        </w:rPr>
+        <w:t>aws</w:t>
+      </w:r>
+      <w:proofErr w:type="spellEnd"/>
+      <w:r>
+        <w:rPr>
+          <w:b/>
+          <w:bCs/>
+        </w:rPr>
+        <w:t xml:space="preserve"> </w:t>
+      </w:r>
+      <w:proofErr w:type="spellStart"/>
+      <w:r>
+        <w:rPr>
+          <w:b/>
+          <w:bCs/>
+        </w:rPr>
+        <w:t>sam</w:t>
+      </w:r>
+      <w:proofErr w:type="spellEnd"/>
+      <w:r>
+        <w:rPr>
+          <w:b/>
+          <w:bCs/>
+        </w:rPr>
+        <w:t xml:space="preserve"> cli</w:t>
       </w:r>
       <w:r>
         <w:t xml:space="preserve"> to deploy your applications subsequently</w:t>
@@ -1046,6 +1071,1374 @@
             <w:rStyle w:val="Hyperlink"/>
           </w:rPr>
           <w:t>https://docs.aws.amazon.com/codedeploy/latest/userguide/tutorial-lambda-sam-template.html</w:t>
+        </w:r>
+      </w:hyperlink>
+      <w:r>
+        <w:t xml:space="preserve"> </w:t>
+      </w:r>
+    </w:p>
+    <w:p>
+      <w:pPr>
+        <w:pStyle w:val="ListParagraph"/>
+        <w:numPr>
+          <w:ilvl w:val="1"/>
+          <w:numId w:val="4"/>
+        </w:numPr>
+      </w:pPr>
+      <w:r>
+        <w:t xml:space="preserve">Lab 6 </w:t>
+      </w:r>
+      <w:r>
+        <w:t>(</w:t>
+      </w:r>
+      <w:r>
+        <w:t>Capstone - Complete the Application Build</w:t>
+      </w:r>
+      <w:r>
+        <w:t>):</w:t>
+      </w:r>
+    </w:p>
+    <w:p>
+      <w:pPr>
+        <w:pStyle w:val="ListParagraph"/>
+        <w:numPr>
+          <w:ilvl w:val="2"/>
+          <w:numId w:val="4"/>
+        </w:numPr>
+      </w:pPr>
+      <w:r>
+        <w:t xml:space="preserve">In this lab, we will </w:t>
+      </w:r>
+      <w:r>
+        <w:t xml:space="preserve">learn how to set up Amazon Cognito to authenticate </w:t>
+      </w:r>
+      <w:r>
+        <w:t>&amp;</w:t>
+      </w:r>
+      <w:r>
+        <w:t xml:space="preserve"> authorize users to use your AP</w:t>
+      </w:r>
+      <w:r>
+        <w:t>Is</w:t>
+      </w:r>
+      <w:r>
+        <w:t>.</w:t>
+      </w:r>
+    </w:p>
+    <w:p>
+      <w:pPr>
+        <w:pStyle w:val="ListParagraph"/>
+        <w:numPr>
+          <w:ilvl w:val="2"/>
+          <w:numId w:val="4"/>
+        </w:numPr>
+      </w:pPr>
+      <w:r>
+        <w:t xml:space="preserve">We will be using AWS Console, </w:t>
+      </w:r>
+      <w:proofErr w:type="spellStart"/>
+      <w:r>
+        <w:t>aws</w:t>
+      </w:r>
+      <w:proofErr w:type="spellEnd"/>
+      <w:r>
+        <w:t xml:space="preserve"> cli, </w:t>
+      </w:r>
+      <w:proofErr w:type="spellStart"/>
+      <w:r>
+        <w:t>aws</w:t>
+      </w:r>
+      <w:proofErr w:type="spellEnd"/>
+      <w:r>
+        <w:t xml:space="preserve"> </w:t>
+      </w:r>
+      <w:proofErr w:type="spellStart"/>
+      <w:r>
+        <w:t>cognito</w:t>
+      </w:r>
+      <w:proofErr w:type="spellEnd"/>
+      <w:r>
+        <w:t xml:space="preserve"> SDK to learn about Cognit</w:t>
+      </w:r>
+      <w:r>
+        <w:t>o.</w:t>
+      </w:r>
+    </w:p>
+    <w:p>
+      <w:pPr>
+        <w:pStyle w:val="ListParagraph"/>
+        <w:numPr>
+          <w:ilvl w:val="2"/>
+          <w:numId w:val="4"/>
+        </w:numPr>
+      </w:pPr>
+      <w:r>
+        <w:t>In summary:</w:t>
+      </w:r>
+    </w:p>
+    <w:p>
+      <w:pPr>
+        <w:pStyle w:val="ListParagraph"/>
+        <w:numPr>
+          <w:ilvl w:val="3"/>
+          <w:numId w:val="4"/>
+        </w:numPr>
+      </w:pPr>
+      <w:r>
+        <w:t>Set up Amazon Cognito User Pool (this is the authentication * authorizer mechanism we are using)</w:t>
+      </w:r>
+    </w:p>
+    <w:p>
+      <w:pPr>
+        <w:pStyle w:val="ListParagraph"/>
+        <w:numPr>
+          <w:ilvl w:val="3"/>
+          <w:numId w:val="4"/>
+        </w:numPr>
+      </w:pPr>
+      <w:r>
+        <w:t>Before users can access your APIs which was setup in AWS API Gateway, they need to authenticate/authorize themselves first.</w:t>
+      </w:r>
+    </w:p>
+    <w:p>
+      <w:pPr>
+        <w:pStyle w:val="ListParagraph"/>
+        <w:numPr>
+          <w:ilvl w:val="3"/>
+          <w:numId w:val="4"/>
+        </w:numPr>
+      </w:pPr>
+      <w:r>
+        <w:t>In short, we will be creating an Amazon Cognito authorizer (Go to API Gateway &gt; Authorizers)</w:t>
+      </w:r>
+    </w:p>
+    <w:p>
+      <w:pPr>
+        <w:pStyle w:val="ListParagraph"/>
+        <w:numPr>
+          <w:ilvl w:val="3"/>
+          <w:numId w:val="4"/>
+        </w:numPr>
+      </w:pPr>
+      <w:r>
+        <w:t>Once that is done, secure your existing API endpoints with that authorizer.</w:t>
+      </w:r>
+      <w:r>
+        <w:t xml:space="preserve"> To do this, go to API Gateway, click on your particular endpoint – e.g. /notes (GET), go to ‘Method Execution’, go to ‘Settings’ then edit the ‘Authorization’ field.</w:t>
+      </w:r>
+    </w:p>
+    <w:p>
+      <w:pPr>
+        <w:pStyle w:val="ListParagraph"/>
+        <w:numPr>
+          <w:ilvl w:val="3"/>
+          <w:numId w:val="4"/>
+        </w:numPr>
+      </w:pPr>
+      <w:r>
+        <w:t xml:space="preserve">Also need to edit your endpoint’s ‘Integration Request’ &gt; ‘Mapping Templates’ &gt;  Edit the template to something like </w:t>
+      </w:r>
+      <w:r>
+        <w:t>{ "</w:t>
+      </w:r>
+      <w:proofErr w:type="spellStart"/>
+      <w:r>
+        <w:t>UserId</w:t>
+      </w:r>
+      <w:proofErr w:type="spellEnd"/>
+      <w:r>
+        <w:t>": "$</w:t>
+      </w:r>
+      <w:proofErr w:type="spellStart"/>
+      <w:r>
+        <w:t>context.authorizer.claims</w:t>
+      </w:r>
+      <w:proofErr w:type="spellEnd"/>
+      <w:r>
+        <w:t>['</w:t>
+      </w:r>
+      <w:proofErr w:type="spellStart"/>
+      <w:r>
+        <w:t>cognito:username</w:t>
+      </w:r>
+      <w:proofErr w:type="spellEnd"/>
+      <w:r>
+        <w:t>']" }</w:t>
+      </w:r>
+      <w:r>
+        <w:t>.</w:t>
+      </w:r>
+      <w:r>
+        <w:t xml:space="preserve"> This probably means </w:t>
+      </w:r>
+      <w:r>
+        <w:t xml:space="preserve">the AWS Cognito needs to forward a </w:t>
+      </w:r>
+      <w:r>
+        <w:t xml:space="preserve">request </w:t>
+      </w:r>
+      <w:r>
+        <w:t xml:space="preserve">object </w:t>
+      </w:r>
+      <w:r>
+        <w:t xml:space="preserve">that looks </w:t>
+      </w:r>
+      <w:r>
+        <w:t>something like</w:t>
+      </w:r>
+      <w:r>
+        <w:t xml:space="preserve"> this -</w:t>
+      </w:r>
+      <w:r>
+        <w:t xml:space="preserve"> { “</w:t>
+      </w:r>
+      <w:proofErr w:type="spellStart"/>
+      <w:r>
+        <w:t>UserId</w:t>
+      </w:r>
+      <w:proofErr w:type="spellEnd"/>
+      <w:r>
+        <w:t>”: “</w:t>
+      </w:r>
+      <w:proofErr w:type="spellStart"/>
+      <w:r>
+        <w:t>someValue</w:t>
+      </w:r>
+      <w:r>
+        <w:t>FromAuthorizer</w:t>
+      </w:r>
+      <w:proofErr w:type="spellEnd"/>
+      <w:r>
+        <w:t>” }</w:t>
+      </w:r>
+    </w:p>
+    <w:p>
+      <w:pPr>
+        <w:pStyle w:val="ListParagraph"/>
+        <w:numPr>
+          <w:ilvl w:val="3"/>
+          <w:numId w:val="4"/>
+        </w:numPr>
+      </w:pPr>
+      <w:r>
+        <w:t>In short, that AWS Cognito Authorizer will validate the user’s identity first before allowing them to access our API endpoints/backend services hosted via API Gateway layer</w:t>
+      </w:r>
+      <w:r>
+        <w:t>.</w:t>
+      </w:r>
+    </w:p>
+    <w:p>
+      <w:pPr>
+        <w:pStyle w:val="ListParagraph"/>
+        <w:numPr>
+          <w:ilvl w:val="3"/>
+          <w:numId w:val="4"/>
+        </w:numPr>
+      </w:pPr>
+      <w:r>
+        <w:t>Additional steps</w:t>
+      </w:r>
+      <w:r>
+        <w:t>: see next point</w:t>
+      </w:r>
+    </w:p>
+    <w:p>
+      <w:pPr>
+        <w:pStyle w:val="ListParagraph"/>
+        <w:numPr>
+          <w:ilvl w:val="2"/>
+          <w:numId w:val="4"/>
+        </w:numPr>
+      </w:pPr>
+      <w:r>
+        <w:t>Summarized steps:</w:t>
+      </w:r>
+    </w:p>
+    <w:p>
+      <w:pPr>
+        <w:pStyle w:val="ListParagraph"/>
+        <w:numPr>
+          <w:ilvl w:val="3"/>
+          <w:numId w:val="4"/>
+        </w:numPr>
+      </w:pPr>
+      <w:r>
+        <w:t>Step 1 (Configure AWS Cognito) &gt; Step 2 (Configure API Gateway to use Amazon Cognito as an authorizer) &gt; Step 3 (Create remaining API resources/endpoints using swagger file) &gt; Step 4 (Configure frontend web app) &gt; Step 5 (</w:t>
+      </w:r>
+      <w:r>
+        <w:rPr>
+          <w:lang w:val="en-US"/>
+        </w:rPr>
+        <w:t>Test web app functionality).</w:t>
+      </w:r>
+    </w:p>
+    <w:p>
+      <w:pPr>
+        <w:pStyle w:val="ListParagraph"/>
+        <w:numPr>
+          <w:ilvl w:val="2"/>
+          <w:numId w:val="4"/>
+        </w:numPr>
+      </w:pPr>
+      <w:r>
+        <w:rPr>
+          <w:lang w:val="en-US"/>
+        </w:rPr>
+        <w:t>Notes app:</w:t>
+      </w:r>
+    </w:p>
+    <w:p>
+      <w:pPr>
+        <w:pStyle w:val="ListParagraph"/>
+        <w:numPr>
+          <w:ilvl w:val="3"/>
+          <w:numId w:val="4"/>
+        </w:numPr>
+      </w:pPr>
+      <w:hyperlink r:id="rId7" w:history="1">
+        <w:r>
+          <w:rPr>
+            <w:rStyle w:val="Hyperlink"/>
+          </w:rPr>
+          <w:t>http://labstack-0c817d3c-971f-4116-be2d-c3-pollynotesweb-ahwogr9mn8vk.s3-website-us-east-1.amazonaws.com/Login</w:t>
+        </w:r>
+      </w:hyperlink>
+      <w:r>
+        <w:t xml:space="preserve"> (Login </w:t>
+      </w:r>
+      <w:r>
+        <w:lastRenderedPageBreak/>
+        <w:t>page</w:t>
+      </w:r>
+      <w:r>
+        <w:t xml:space="preserve"> – but after lab ends, won’t be able to login to access the notes app</w:t>
+      </w:r>
+      <w:r>
+        <w:t>)</w:t>
+      </w:r>
+    </w:p>
+    <w:p>
+      <w:pPr>
+        <w:pStyle w:val="ListParagraph"/>
+        <w:numPr>
+          <w:ilvl w:val="2"/>
+          <w:numId w:val="4"/>
+        </w:numPr>
+      </w:pPr>
+      <w:r>
+        <w:t xml:space="preserve">Reference: </w:t>
+      </w:r>
+      <w:hyperlink r:id="rId8" w:history="1">
+        <w:r>
+          <w:rPr>
+            <w:rStyle w:val="Hyperlink"/>
+          </w:rPr>
+          <w:t>https://docs.aws.amazon.com/cognito/latest/developerguide/cognito-getting-started.html</w:t>
+        </w:r>
+      </w:hyperlink>
+      <w:r>
+        <w:t xml:space="preserve"> </w:t>
+      </w:r>
+    </w:p>
+    <w:p>
+      <w:pPr>
+        <w:pStyle w:val="ListParagraph"/>
+        <w:numPr>
+          <w:ilvl w:val="2"/>
+          <w:numId w:val="4"/>
+        </w:numPr>
+      </w:pPr>
+      <w:r>
+        <w:t>Summarized Architecture diagram of how the</w:t>
+      </w:r>
+      <w:r>
+        <w:t xml:space="preserve"> </w:t>
+      </w:r>
+      <w:r>
+        <w:t>entire</w:t>
+      </w:r>
+      <w:r>
+        <w:t xml:space="preserve"> app works:</w:t>
+      </w:r>
+      <w:r>
+        <w:t xml:space="preserve"> </w:t>
+      </w:r>
+      <w:hyperlink r:id="rId9" w:history="1">
+        <w:r>
+          <w:rPr>
+            <w:rStyle w:val="Hyperlink"/>
+          </w:rPr>
+          <w:t>https://online.vitalsource.com/reader/books/200-DODEVA-43-EN-SG-E/pageid/7</w:t>
+        </w:r>
+      </w:hyperlink>
+      <w:r>
+        <w:t xml:space="preserve"> (You need authorized access provided by the AWS trainer before you can access the student e-book)</w:t>
+      </w:r>
+    </w:p>
+    <w:p>
+      <w:pPr>
+        <w:pStyle w:val="ListParagraph"/>
+        <w:numPr>
+          <w:ilvl w:val="0"/>
+          <w:numId w:val="4"/>
+        </w:numPr>
+      </w:pPr>
+      <w:r>
+        <w:t>Module 14 (Observing your application):</w:t>
+      </w:r>
+    </w:p>
+    <w:p>
+      <w:pPr>
+        <w:pStyle w:val="ListParagraph"/>
+        <w:numPr>
+          <w:ilvl w:val="1"/>
+          <w:numId w:val="4"/>
+        </w:numPr>
+      </w:pPr>
+      <w:r>
+        <w:t>Observability is important in modern software development.</w:t>
+      </w:r>
+    </w:p>
+    <w:p>
+      <w:pPr>
+        <w:pStyle w:val="ListParagraph"/>
+        <w:numPr>
+          <w:ilvl w:val="1"/>
+          <w:numId w:val="4"/>
+        </w:numPr>
+      </w:pPr>
+      <w:r>
+        <w:t>AWS provides various tools for us to observe our apps – i.e. collect, assess, correlate data so that we can quickly understand &amp; resolve issues from a system wide point of view.</w:t>
+      </w:r>
+    </w:p>
+    <w:p>
+      <w:pPr>
+        <w:pStyle w:val="ListParagraph"/>
+        <w:numPr>
+          <w:ilvl w:val="1"/>
+          <w:numId w:val="4"/>
+        </w:numPr>
+      </w:pPr>
+      <w:r>
+        <w:t>Examples of AWS resources for observa</w:t>
+      </w:r>
+      <w:r>
+        <w:t>bi</w:t>
+      </w:r>
+      <w:r>
+        <w:t>lity:</w:t>
+      </w:r>
+    </w:p>
+    <w:p>
+      <w:pPr>
+        <w:pStyle w:val="ListParagraph"/>
+        <w:numPr>
+          <w:ilvl w:val="2"/>
+          <w:numId w:val="4"/>
+        </w:numPr>
+      </w:pPr>
+      <w:r>
+        <w:t>AWS CloudWatch</w:t>
+      </w:r>
+    </w:p>
+    <w:p>
+      <w:pPr>
+        <w:pStyle w:val="ListParagraph"/>
+        <w:numPr>
+          <w:ilvl w:val="2"/>
+          <w:numId w:val="4"/>
+        </w:numPr>
+      </w:pPr>
+      <w:r>
+        <w:t>AWS X-ray</w:t>
+      </w:r>
+    </w:p>
+    <w:p>
+      <w:pPr>
+        <w:pStyle w:val="ListParagraph"/>
+        <w:numPr>
+          <w:ilvl w:val="1"/>
+          <w:numId w:val="4"/>
+        </w:numPr>
+      </w:pPr>
+      <w:r>
+        <w:t>We will learn how to use AWS Python SDKs to use CW and X-ray for our labs</w:t>
+      </w:r>
+      <w:r>
+        <w:t xml:space="preserve"> (Boto3 </w:t>
+      </w:r>
+      <w:r>
+        <w:t xml:space="preserve">SDK </w:t>
+      </w:r>
+      <w:r>
+        <w:t>for CW, X-</w:t>
+      </w:r>
+      <w:r>
+        <w:t>R</w:t>
+      </w:r>
+      <w:r>
+        <w:t xml:space="preserve">ay SDK for </w:t>
+      </w:r>
+      <w:r>
+        <w:t xml:space="preserve">AWS </w:t>
+      </w:r>
+      <w:r>
+        <w:t>X-ray)</w:t>
+      </w:r>
+    </w:p>
+    <w:p>
+      <w:pPr>
+        <w:pStyle w:val="ListParagraph"/>
+        <w:numPr>
+          <w:ilvl w:val="1"/>
+          <w:numId w:val="4"/>
+        </w:numPr>
+      </w:pPr>
+      <w:r>
+        <w:t>Lab 7 (Python - Observe the Application Using AWS X-Ray</w:t>
+      </w:r>
+      <w:r>
+        <w:t>):</w:t>
+      </w:r>
+    </w:p>
+    <w:p>
+      <w:pPr>
+        <w:pStyle w:val="ListParagraph"/>
+        <w:numPr>
+          <w:ilvl w:val="2"/>
+          <w:numId w:val="4"/>
+        </w:numPr>
+      </w:pPr>
+      <w:r>
+        <w:t xml:space="preserve">In this lab, we will use </w:t>
+      </w:r>
+      <w:r>
+        <w:t>AWS X-Ray to observe the operational state of the application</w:t>
+      </w:r>
+      <w:r>
+        <w:t>.</w:t>
+      </w:r>
+    </w:p>
+    <w:p>
+      <w:pPr>
+        <w:pStyle w:val="ListParagraph"/>
+        <w:numPr>
+          <w:ilvl w:val="0"/>
+          <w:numId w:val="4"/>
+        </w:numPr>
+      </w:pPr>
+      <w:r>
+        <w:t>Module 15 (Course Wrap-Up</w:t>
+      </w:r>
+      <w:r>
+        <w:t xml:space="preserve"> – Things an AWS Developer should know</w:t>
+      </w:r>
+      <w:r>
+        <w:t>):</w:t>
+      </w:r>
+    </w:p>
+    <w:p>
+      <w:pPr>
+        <w:pStyle w:val="ListParagraph"/>
+        <w:numPr>
+          <w:ilvl w:val="1"/>
+          <w:numId w:val="4"/>
+        </w:numPr>
+      </w:pPr>
+      <w:r>
+        <w:t xml:space="preserve">IDE: Cloud9, </w:t>
+      </w:r>
+      <w:proofErr w:type="spellStart"/>
+      <w:r>
+        <w:t>VSCode</w:t>
+      </w:r>
+      <w:proofErr w:type="spellEnd"/>
+    </w:p>
+    <w:p>
+      <w:pPr>
+        <w:pStyle w:val="ListParagraph"/>
+        <w:numPr>
+          <w:ilvl w:val="1"/>
+          <w:numId w:val="4"/>
+        </w:numPr>
+      </w:pPr>
+      <w:r>
+        <w:t>SDK</w:t>
+      </w:r>
+      <w:r>
+        <w:t xml:space="preserve"> (methods to interact with AWS resources</w:t>
+      </w:r>
+      <w:r>
+        <w:t>)</w:t>
+      </w:r>
+      <w:r>
+        <w:t>, CDK</w:t>
+      </w:r>
+      <w:r>
+        <w:t xml:space="preserve"> (</w:t>
+      </w:r>
+      <w:r>
+        <w:t xml:space="preserve">methods to </w:t>
+      </w:r>
+      <w:r>
+        <w:t>create AWS resources</w:t>
+      </w:r>
+      <w:r>
+        <w:t xml:space="preserve"> - </w:t>
+      </w:r>
+      <w:r>
+        <w:t>Infrastructure as Code</w:t>
+      </w:r>
+      <w:r>
+        <w:t>)</w:t>
+      </w:r>
+    </w:p>
+    <w:p>
+      <w:pPr>
+        <w:pStyle w:val="ListParagraph"/>
+        <w:numPr>
+          <w:ilvl w:val="1"/>
+          <w:numId w:val="4"/>
+        </w:numPr>
+      </w:pPr>
+      <w:r>
+        <w:t>API – low level APIs vs high level APIs</w:t>
+      </w:r>
+    </w:p>
+    <w:p>
+      <w:pPr>
+        <w:pStyle w:val="ListParagraph"/>
+        <w:numPr>
+          <w:ilvl w:val="1"/>
+          <w:numId w:val="4"/>
+        </w:numPr>
+      </w:pPr>
+      <w:r>
+        <w:t>IAM:</w:t>
+      </w:r>
+    </w:p>
+    <w:p>
+      <w:pPr>
+        <w:pStyle w:val="ListParagraph"/>
+        <w:numPr>
+          <w:ilvl w:val="2"/>
+          <w:numId w:val="4"/>
+        </w:numPr>
+      </w:pPr>
+      <w:r>
+        <w:t>Principles of IAM: Users, Roles, Services,</w:t>
+      </w:r>
+      <w:r>
+        <w:t xml:space="preserve"> IdP</w:t>
+      </w:r>
+      <w:r>
+        <w:t xml:space="preserve"> (Identity Providers)</w:t>
+      </w:r>
+    </w:p>
+    <w:p>
+      <w:pPr>
+        <w:pStyle w:val="ListParagraph"/>
+        <w:numPr>
+          <w:ilvl w:val="2"/>
+          <w:numId w:val="4"/>
+        </w:numPr>
+      </w:pPr>
+      <w:r>
+        <w:t>Policies have two types: Identity based policy (EAR) vs Resource based policy (EAR + P)</w:t>
+      </w:r>
+    </w:p>
+    <w:p>
+      <w:pPr>
+        <w:pStyle w:val="ListParagraph"/>
+        <w:numPr>
+          <w:ilvl w:val="2"/>
+          <w:numId w:val="4"/>
+        </w:numPr>
+      </w:pPr>
+      <w:r>
+        <w:t>Policies are in JSON format.</w:t>
+      </w:r>
+    </w:p>
+    <w:p>
+      <w:pPr>
+        <w:pStyle w:val="ListParagraph"/>
+        <w:numPr>
+          <w:ilvl w:val="2"/>
+          <w:numId w:val="4"/>
+        </w:numPr>
+      </w:pPr>
+      <w:r>
+        <w:t>We have IAM Groups as well</w:t>
+      </w:r>
+    </w:p>
+    <w:p>
+      <w:pPr>
+        <w:pStyle w:val="ListParagraph"/>
+        <w:numPr>
+          <w:ilvl w:val="1"/>
+          <w:numId w:val="4"/>
+        </w:numPr>
+      </w:pPr>
+      <w:r>
+        <w:t>Storage</w:t>
+      </w:r>
+      <w:r>
+        <w:t>:</w:t>
+      </w:r>
+    </w:p>
+    <w:p>
+      <w:pPr>
+        <w:pStyle w:val="ListParagraph"/>
+        <w:numPr>
+          <w:ilvl w:val="2"/>
+          <w:numId w:val="4"/>
+        </w:numPr>
+      </w:pPr>
+      <w:r>
+        <w:t>Block (EBS, instance</w:t>
+      </w:r>
+      <w:r>
+        <w:t>, SSD/HDD etc)</w:t>
+      </w:r>
+    </w:p>
+    <w:p>
+      <w:pPr>
+        <w:pStyle w:val="ListParagraph"/>
+        <w:numPr>
+          <w:ilvl w:val="2"/>
+          <w:numId w:val="4"/>
+        </w:numPr>
+      </w:pPr>
+      <w:r>
+        <w:t>Object</w:t>
+      </w:r>
+      <w:r>
+        <w:t xml:space="preserve">: S3 bucket (Access points, Encryption – 3 types SSE-S3/KMS/C, Private or Public, AC, Lifecycle management, Versioning, Multi-part upload, </w:t>
+      </w:r>
+      <w:r>
+        <w:t>Different classes</w:t>
+      </w:r>
+      <w:r>
+        <w:t xml:space="preserve"> – e.g. Std/IA/One-zone IA/Glacier etc)</w:t>
+      </w:r>
+    </w:p>
+    <w:p>
+      <w:pPr>
+        <w:pStyle w:val="ListParagraph"/>
+        <w:numPr>
+          <w:ilvl w:val="2"/>
+          <w:numId w:val="4"/>
+        </w:numPr>
+      </w:pPr>
+      <w:r>
+        <w:t xml:space="preserve">FS (EFS, </w:t>
+      </w:r>
+      <w:proofErr w:type="spellStart"/>
+      <w:r>
+        <w:t>FSx</w:t>
+      </w:r>
+      <w:proofErr w:type="spellEnd"/>
+      <w:r>
+        <w:t>)</w:t>
+      </w:r>
+    </w:p>
+    <w:p>
+      <w:pPr>
+        <w:pStyle w:val="ListParagraph"/>
+        <w:numPr>
+          <w:ilvl w:val="2"/>
+          <w:numId w:val="4"/>
+        </w:numPr>
+      </w:pPr>
+      <w:r>
+        <w:t>Database</w:t>
+      </w:r>
+      <w:r>
+        <w:t>s</w:t>
+      </w:r>
+      <w:r>
+        <w:t xml:space="preserve"> (Relational vs Non-relational – e.g. RDS vs DynamoDB)</w:t>
+      </w:r>
+    </w:p>
+    <w:p>
+      <w:pPr>
+        <w:pStyle w:val="ListParagraph"/>
+        <w:numPr>
+          <w:ilvl w:val="1"/>
+          <w:numId w:val="4"/>
+        </w:numPr>
+      </w:pPr>
+      <w:r>
+        <w:t>AWS Lambdas:</w:t>
+      </w:r>
+    </w:p>
+    <w:p>
+      <w:pPr>
+        <w:pStyle w:val="ListParagraph"/>
+        <w:numPr>
+          <w:ilvl w:val="2"/>
+          <w:numId w:val="4"/>
+        </w:numPr>
+      </w:pPr>
+      <w:r>
+        <w:t xml:space="preserve">Serverless (AWS manages the server for you </w:t>
+      </w:r>
+      <w:r>
+        <w:rPr>
+          <mc:AlternateContent>
+            <mc:Choice Requires="w16se"/>
+            <mc:Fallback>
+              <w:rFonts w:ascii="Segoe UI Emoji" w:eastAsia="Segoe UI Emoji" w:hAnsi="Segoe UI Emoji" w:cs="Segoe UI Emoji"/>
+            </mc:Fallback>
+          </mc:AlternateContent>
+        </w:rPr>
+        <mc:AlternateContent>
+          <mc:Choice Requires="w16se">
+            <w16se:symEx w16se:font="Segoe UI Emoji" w16se:char="1F60A"/>
+          </mc:Choice>
+          <mc:Fallback>
+            <w:t>😊</w:t>
+          </mc:Fallback>
+        </mc:AlternateContent>
+      </w:r>
+      <w:r>
+        <w:t>)</w:t>
+      </w:r>
+    </w:p>
+    <w:p>
+      <w:pPr>
+        <w:pStyle w:val="ListParagraph"/>
+        <w:numPr>
+          <w:ilvl w:val="2"/>
+          <w:numId w:val="4"/>
+        </w:numPr>
+      </w:pPr>
+      <w:r>
+        <w:t>There are other types of computing resources by AWS (but those you need to manage the servers yourselves – e.g. AWS EC2, ECS/EKS etc)</w:t>
+      </w:r>
+    </w:p>
+    <w:p>
+      <w:pPr>
+        <w:pStyle w:val="ListParagraph"/>
+        <w:numPr>
+          <w:ilvl w:val="2"/>
+          <w:numId w:val="4"/>
+        </w:numPr>
+      </w:pPr>
+      <w:r>
+        <w:t>How to optimize your lambdas:</w:t>
+      </w:r>
+    </w:p>
+    <w:p>
+      <w:pPr>
+        <w:pStyle w:val="ListParagraph"/>
+        <w:numPr>
+          <w:ilvl w:val="3"/>
+          <w:numId w:val="4"/>
+        </w:numPr>
+      </w:pPr>
+      <w:r>
+        <w:t>Warm restart</w:t>
+      </w:r>
+    </w:p>
+    <w:p>
+      <w:pPr>
+        <w:pStyle w:val="ListParagraph"/>
+        <w:numPr>
+          <w:ilvl w:val="3"/>
+          <w:numId w:val="4"/>
+        </w:numPr>
+      </w:pPr>
+      <w:r>
+        <w:t>Memory allocation</w:t>
+      </w:r>
+    </w:p>
+    <w:p>
+      <w:pPr>
+        <w:pStyle w:val="ListParagraph"/>
+        <w:numPr>
+          <w:ilvl w:val="3"/>
+          <w:numId w:val="4"/>
+        </w:numPr>
+      </w:pPr>
+      <w:r>
+        <w:t>Code size (smaller)</w:t>
+      </w:r>
+    </w:p>
+    <w:p>
+      <w:pPr>
+        <w:pStyle w:val="ListParagraph"/>
+        <w:numPr>
+          <w:ilvl w:val="2"/>
+          <w:numId w:val="4"/>
+        </w:numPr>
+      </w:pPr>
+      <w:r>
+        <w:lastRenderedPageBreak/>
+        <w:t xml:space="preserve">Lambdas have a handler function (e.g. handler() in Nodejs &amp; </w:t>
+      </w:r>
+      <w:proofErr w:type="spellStart"/>
+      <w:r>
+        <w:t>handler_function</w:t>
+      </w:r>
+      <w:proofErr w:type="spellEnd"/>
+      <w:r>
+        <w:t>() in Python)</w:t>
+      </w:r>
+    </w:p>
+    <w:p>
+      <w:pPr>
+        <w:pStyle w:val="ListParagraph"/>
+        <w:numPr>
+          <w:ilvl w:val="1"/>
+          <w:numId w:val="4"/>
+        </w:numPr>
+      </w:pPr>
+      <w:r>
+        <w:t>AWS API Gateway:</w:t>
+      </w:r>
+    </w:p>
+    <w:p>
+      <w:pPr>
+        <w:pStyle w:val="ListParagraph"/>
+        <w:numPr>
+          <w:ilvl w:val="2"/>
+          <w:numId w:val="4"/>
+        </w:numPr>
+      </w:pPr>
+      <w:r>
+        <w:t>Creating and managing APIs for you in AWS</w:t>
+      </w:r>
+    </w:p>
+    <w:p>
+      <w:pPr>
+        <w:pStyle w:val="ListParagraph"/>
+        <w:numPr>
+          <w:ilvl w:val="2"/>
+          <w:numId w:val="4"/>
+        </w:numPr>
+      </w:pPr>
+      <w:r>
+        <w:t>Three types:</w:t>
+      </w:r>
+    </w:p>
+    <w:p>
+      <w:pPr>
+        <w:pStyle w:val="ListParagraph"/>
+        <w:numPr>
+          <w:ilvl w:val="3"/>
+          <w:numId w:val="4"/>
+        </w:numPr>
+      </w:pPr>
+      <w:r>
+        <w:t>HTTP APIs</w:t>
+      </w:r>
+    </w:p>
+    <w:p>
+      <w:pPr>
+        <w:pStyle w:val="ListParagraph"/>
+        <w:numPr>
+          <w:ilvl w:val="3"/>
+          <w:numId w:val="4"/>
+        </w:numPr>
+      </w:pPr>
+      <w:r>
+        <w:t>REST APIs</w:t>
+      </w:r>
+    </w:p>
+    <w:p>
+      <w:pPr>
+        <w:pStyle w:val="ListParagraph"/>
+        <w:numPr>
+          <w:ilvl w:val="3"/>
+          <w:numId w:val="4"/>
+        </w:numPr>
+      </w:pPr>
+      <w:proofErr w:type="spellStart"/>
+      <w:r>
+        <w:t>Websocket</w:t>
+      </w:r>
+      <w:proofErr w:type="spellEnd"/>
+      <w:r>
+        <w:t xml:space="preserve"> APIs</w:t>
+      </w:r>
+    </w:p>
+    <w:p>
+      <w:pPr>
+        <w:pStyle w:val="ListParagraph"/>
+        <w:numPr>
+          <w:ilvl w:val="2"/>
+          <w:numId w:val="4"/>
+        </w:numPr>
+      </w:pPr>
+      <w:r>
+        <w:t>Also does authentication &amp; authorization (with AWS Cognito as authorizer) &amp; also can do throttling (have an API limit – reduce API access) &amp; can link up to your other backend AWS services (e.g. can connect to AWS Lambda)</w:t>
+      </w:r>
+    </w:p>
+    <w:p>
+      <w:pPr>
+        <w:pStyle w:val="ListParagraph"/>
+        <w:numPr>
+          <w:ilvl w:val="1"/>
+          <w:numId w:val="4"/>
+        </w:numPr>
+      </w:pPr>
+      <w:r>
+        <w:t>DevOps:</w:t>
+      </w:r>
+    </w:p>
+    <w:p>
+      <w:pPr>
+        <w:pStyle w:val="ListParagraph"/>
+        <w:numPr>
+          <w:ilvl w:val="2"/>
+          <w:numId w:val="4"/>
+        </w:numPr>
+      </w:pPr>
+      <w:r>
+        <w:t xml:space="preserve">AWS have a bunch of other </w:t>
+      </w:r>
+      <w:proofErr w:type="spellStart"/>
+      <w:r>
+        <w:t>devops</w:t>
+      </w:r>
+      <w:proofErr w:type="spellEnd"/>
+      <w:r>
+        <w:t xml:space="preserve"> or CI/CD tools to make the software development cycle much easier (automation)</w:t>
+      </w:r>
+    </w:p>
+    <w:p>
+      <w:pPr>
+        <w:pStyle w:val="ListParagraph"/>
+        <w:numPr>
+          <w:ilvl w:val="2"/>
+          <w:numId w:val="4"/>
+        </w:numPr>
+      </w:pPr>
+      <w:r>
+        <w:t xml:space="preserve">E.g. </w:t>
+      </w:r>
+      <w:proofErr w:type="spellStart"/>
+      <w:r>
+        <w:t>CodeCommit</w:t>
+      </w:r>
+      <w:proofErr w:type="spellEnd"/>
+      <w:r>
+        <w:t xml:space="preserve">, </w:t>
+      </w:r>
+      <w:proofErr w:type="spellStart"/>
+      <w:r>
+        <w:t>CodeDeploy</w:t>
+      </w:r>
+      <w:proofErr w:type="spellEnd"/>
+      <w:r>
+        <w:t xml:space="preserve">, </w:t>
+      </w:r>
+      <w:proofErr w:type="spellStart"/>
+      <w:r>
+        <w:t>CodeBuild</w:t>
+      </w:r>
+      <w:proofErr w:type="spellEnd"/>
+      <w:r>
+        <w:t xml:space="preserve">, </w:t>
+      </w:r>
+      <w:proofErr w:type="spellStart"/>
+      <w:r>
+        <w:t>CodePipeline</w:t>
+      </w:r>
+      <w:proofErr w:type="spellEnd"/>
+      <w:r>
+        <w:t xml:space="preserve"> etc</w:t>
+      </w:r>
+    </w:p>
+    <w:p>
+      <w:pPr>
+        <w:pStyle w:val="ListParagraph"/>
+        <w:numPr>
+          <w:ilvl w:val="1"/>
+          <w:numId w:val="4"/>
+        </w:numPr>
+      </w:pPr>
+      <w:r>
+        <w:t>Application Deployment:</w:t>
+      </w:r>
+    </w:p>
+    <w:p>
+      <w:pPr>
+        <w:pStyle w:val="ListParagraph"/>
+        <w:numPr>
+          <w:ilvl w:val="2"/>
+          <w:numId w:val="4"/>
+        </w:numPr>
+      </w:pPr>
+      <w:r>
+        <w:t>Use AWS SAM</w:t>
+      </w:r>
+    </w:p>
+    <w:p>
+      <w:pPr>
+        <w:pStyle w:val="ListParagraph"/>
+        <w:numPr>
+          <w:ilvl w:val="2"/>
+          <w:numId w:val="4"/>
+        </w:numPr>
+      </w:pPr>
+      <w:r>
+        <w:t>SAM templates we can either use:</w:t>
+      </w:r>
+    </w:p>
+    <w:p>
+      <w:pPr>
+        <w:pStyle w:val="ListParagraph"/>
+        <w:numPr>
+          <w:ilvl w:val="3"/>
+          <w:numId w:val="4"/>
+        </w:numPr>
+      </w:pPr>
+      <w:r>
+        <w:t>YAML template (easier)</w:t>
+      </w:r>
+    </w:p>
+    <w:p>
+      <w:pPr>
+        <w:pStyle w:val="ListParagraph"/>
+        <w:numPr>
+          <w:ilvl w:val="3"/>
+          <w:numId w:val="4"/>
+        </w:numPr>
+      </w:pPr>
+      <w:r>
+        <w:t>JSON template</w:t>
+      </w:r>
+    </w:p>
+    <w:p>
+      <w:pPr>
+        <w:pStyle w:val="ListParagraph"/>
+        <w:numPr>
+          <w:ilvl w:val="1"/>
+          <w:numId w:val="4"/>
+        </w:numPr>
+      </w:pPr>
+      <w:r>
+        <w:t>Authentication &amp; Authorization:</w:t>
+      </w:r>
+      <w:r>
+        <w:tab/>
+      </w:r>
+    </w:p>
+    <w:p>
+      <w:pPr>
+        <w:pStyle w:val="ListParagraph"/>
+        <w:numPr>
+          <w:ilvl w:val="2"/>
+          <w:numId w:val="4"/>
+        </w:numPr>
+      </w:pPr>
+      <w:r>
+        <w:t>Use AWS Cognito</w:t>
+      </w:r>
+    </w:p>
+    <w:p>
+      <w:pPr>
+        <w:pStyle w:val="ListParagraph"/>
+        <w:numPr>
+          <w:ilvl w:val="2"/>
+          <w:numId w:val="4"/>
+        </w:numPr>
+      </w:pPr>
+      <w:r>
+        <w:t>Can use this service by AWS to sign up, sign in or register to your app</w:t>
+      </w:r>
+    </w:p>
+    <w:p>
+      <w:pPr>
+        <w:pStyle w:val="ListParagraph"/>
+        <w:numPr>
+          <w:ilvl w:val="2"/>
+          <w:numId w:val="4"/>
+        </w:numPr>
+      </w:pPr>
+      <w:r>
+        <w:t>Two pools:</w:t>
+      </w:r>
+    </w:p>
+    <w:p>
+      <w:pPr>
+        <w:pStyle w:val="ListParagraph"/>
+        <w:numPr>
+          <w:ilvl w:val="3"/>
+          <w:numId w:val="4"/>
+        </w:numPr>
+      </w:pPr>
+      <w:r>
+        <w:t>User pools – have a directory of users which you can verify, once verified, will give us a JWT token. The JWT token can be passed to the identity pool to get temporary AWS security credentials to allow users access to your AWS resources</w:t>
+      </w:r>
+    </w:p>
+    <w:p>
+      <w:pPr>
+        <w:pStyle w:val="ListParagraph"/>
+        <w:numPr>
+          <w:ilvl w:val="3"/>
+          <w:numId w:val="4"/>
+        </w:numPr>
+      </w:pPr>
+      <w:r>
+        <w:t>Identity pool – as mentioned above &amp; in notes</w:t>
+      </w:r>
+    </w:p>
+    <w:p>
+      <w:pPr>
+        <w:pStyle w:val="ListParagraph"/>
+        <w:numPr>
+          <w:ilvl w:val="1"/>
+          <w:numId w:val="4"/>
+        </w:numPr>
+      </w:pPr>
+      <w:r>
+        <w:t>AWS Step Functions:</w:t>
+      </w:r>
+    </w:p>
+    <w:p>
+      <w:pPr>
+        <w:pStyle w:val="ListParagraph"/>
+        <w:numPr>
+          <w:ilvl w:val="2"/>
+          <w:numId w:val="4"/>
+        </w:numPr>
+      </w:pPr>
+      <w:r>
+        <w:t>This is essentially a visual flowchart or service provided by AWS to show you how your AWS workflow works</w:t>
+      </w:r>
+    </w:p>
+    <w:p>
+      <w:pPr>
+        <w:pStyle w:val="ListParagraph"/>
+        <w:numPr>
+          <w:ilvl w:val="1"/>
+          <w:numId w:val="4"/>
+        </w:numPr>
+      </w:pPr>
+      <w:r>
+        <w:t>Observability:</w:t>
+      </w:r>
+    </w:p>
+    <w:p>
+      <w:pPr>
+        <w:pStyle w:val="ListParagraph"/>
+        <w:numPr>
+          <w:ilvl w:val="2"/>
+          <w:numId w:val="4"/>
+        </w:numPr>
+      </w:pPr>
+      <w:r>
+        <w:t>Observability is important because we need it to quickly detect &amp; resolve issues in our apps, in the event an error occurs</w:t>
+      </w:r>
+    </w:p>
+    <w:p>
+      <w:pPr>
+        <w:pStyle w:val="ListParagraph"/>
+        <w:numPr>
+          <w:ilvl w:val="2"/>
+          <w:numId w:val="4"/>
+        </w:numPr>
+      </w:pPr>
+      <w:r>
+        <w:t>Two ways: AWS CloudWatch &amp; X-ray</w:t>
+      </w:r>
+    </w:p>
+    <w:p>
+      <w:pPr>
+        <w:pStyle w:val="ListParagraph"/>
+        <w:numPr>
+          <w:ilvl w:val="0"/>
+          <w:numId w:val="4"/>
+        </w:numPr>
+      </w:pPr>
+      <w:r>
+        <w:t>Tips for the ‘AWS Certified Developer Associate’ Exam:</w:t>
+      </w:r>
+    </w:p>
+    <w:p>
+      <w:pPr>
+        <w:pStyle w:val="ListParagraph"/>
+        <w:numPr>
+          <w:ilvl w:val="1"/>
+          <w:numId w:val="4"/>
+        </w:numPr>
+      </w:pPr>
+      <w:r>
+        <w:t>For non-native English speakers, you can get extra 30 mins if you click on ‘Request Exam Accommodations’</w:t>
+      </w:r>
+      <w:r>
+        <w:t>.</w:t>
+      </w:r>
+    </w:p>
+    <w:p>
+      <w:pPr>
+        <w:pStyle w:val="ListParagraph"/>
+        <w:numPr>
+          <w:ilvl w:val="1"/>
+          <w:numId w:val="4"/>
+        </w:numPr>
+      </w:pPr>
+      <w:r>
+        <w:t>Can practice various mock papers/questions online:</w:t>
+      </w:r>
+    </w:p>
+    <w:p>
+      <w:pPr>
+        <w:pStyle w:val="ListParagraph"/>
+        <w:numPr>
+          <w:ilvl w:val="2"/>
+          <w:numId w:val="4"/>
+        </w:numPr>
+      </w:pPr>
+      <w:hyperlink r:id="rId10" w:history="1">
+        <w:r>
+          <w:rPr>
+            <w:rStyle w:val="Hyperlink"/>
+          </w:rPr>
+          <w:t>https://www.examtopics.com/exams/amazon/aws-certified-developer-associate/</w:t>
+        </w:r>
+      </w:hyperlink>
+    </w:p>
+    <w:p>
+      <w:pPr>
+        <w:pStyle w:val="ListParagraph"/>
+        <w:numPr>
+          <w:ilvl w:val="2"/>
+          <w:numId w:val="4"/>
+        </w:numPr>
+      </w:pPr>
+      <w:hyperlink r:id="rId11" w:history="1">
+        <w:r>
+          <w:rPr>
+            <w:rStyle w:val="Hyperlink"/>
+          </w:rPr>
+          <w:t>https://www.examtopics.com/exams/amazon/aws-certified-cloud-practitioner/</w:t>
+        </w:r>
+      </w:hyperlink>
+      <w:r>
+        <w:t xml:space="preserve"> </w:t>
+      </w:r>
+    </w:p>
+    <w:p>
+      <w:pPr>
+        <w:pStyle w:val="ListParagraph"/>
+        <w:numPr>
+          <w:ilvl w:val="1"/>
+          <w:numId w:val="4"/>
+        </w:numPr>
+      </w:pPr>
+      <w:r>
+        <w:t xml:space="preserve">For more information: </w:t>
+      </w:r>
+      <w:hyperlink r:id="rId12" w:history="1">
+        <w:r>
+          <w:rPr>
+            <w:rStyle w:val="Hyperlink"/>
+          </w:rPr>
+          <w:t>https://aws.amazon.com/certification/</w:t>
         </w:r>
       </w:hyperlink>
       <w:r>

</xml_diff>